<commit_message>
Added Assignment 3 - CLI Chatbot and Weather Webpp
</commit_message>
<xml_diff>
--- a/Miscellaneous/Readme.docx
+++ b/Miscellaneous/Readme.docx
@@ -47,7 +47,7 @@
           <w:sz w:val="28"/>
           <w:szCs w:val="28"/>
         </w:rPr>
-        <w:t>, open the Task 1 folder and</w:t>
+        <w:t>, open the Task 1 folder and do as follows</w:t>
       </w:r>
       <w:r>
         <w:rPr>
@@ -56,291 +56,7 @@
           <w:sz w:val="28"/>
           <w:szCs w:val="28"/>
         </w:rPr>
-        <w:t xml:space="preserve"> follow either of:</w:t>
-      </w:r>
-    </w:p>
-    <w:p>
-      <w:pPr>
-        <w:pStyle w:val="ListParagraph"/>
-        <w:numPr>
-          <w:ilvl w:val="0"/>
-          <w:numId w:val="1"/>
-        </w:numPr>
-        <w:rPr>
-          <w:rFonts w:ascii="Times New Roman" w:hAnsi="Times New Roman" w:cs="Times New Roman"/>
-          <w:sz w:val="28"/>
-          <w:szCs w:val="28"/>
-        </w:rPr>
-      </w:pPr>
-      <w:r>
-        <w:rPr>
-          <w:rFonts w:ascii="Times New Roman" w:hAnsi="Times New Roman" w:cs="Times New Roman"/>
-          <w:sz w:val="28"/>
-          <w:szCs w:val="28"/>
-        </w:rPr>
-        <w:t>Run &lt;</w:t>
-      </w:r>
-      <w:r>
-        <w:rPr>
-          <w:rFonts w:ascii="Times New Roman" w:hAnsi="Times New Roman" w:cs="Times New Roman"/>
-          <w:sz w:val="28"/>
-          <w:szCs w:val="28"/>
-        </w:rPr>
-        <w:t>python "Task 1 - File Processing.py"</w:t>
-      </w:r>
-      <w:r>
-        <w:rPr>
-          <w:rFonts w:ascii="Times New Roman" w:hAnsi="Times New Roman" w:cs="Times New Roman"/>
-          <w:sz w:val="28"/>
-          <w:szCs w:val="28"/>
-        </w:rPr>
-        <w:t>&gt; in Terminal/CMD.</w:t>
-      </w:r>
-    </w:p>
-    <w:p>
-      <w:pPr>
-        <w:pStyle w:val="ListParagraph"/>
-        <w:numPr>
-          <w:ilvl w:val="0"/>
-          <w:numId w:val="1"/>
-        </w:numPr>
-        <w:rPr>
-          <w:rFonts w:ascii="Times New Roman" w:hAnsi="Times New Roman" w:cs="Times New Roman"/>
-          <w:sz w:val="28"/>
-          <w:szCs w:val="28"/>
-        </w:rPr>
-      </w:pPr>
-      <w:r>
-        <w:rPr>
-          <w:rFonts w:ascii="Times New Roman" w:hAnsi="Times New Roman" w:cs="Times New Roman"/>
-          <w:sz w:val="28"/>
-          <w:szCs w:val="28"/>
-        </w:rPr>
-        <w:t xml:space="preserve">Open "Task 1 - File </w:t>
-      </w:r>
-      <w:proofErr w:type="spellStart"/>
-      <w:r>
-        <w:rPr>
-          <w:rFonts w:ascii="Times New Roman" w:hAnsi="Times New Roman" w:cs="Times New Roman"/>
-          <w:sz w:val="28"/>
-          <w:szCs w:val="28"/>
-        </w:rPr>
-        <w:t>Processing.ipynb</w:t>
-      </w:r>
-      <w:proofErr w:type="spellEnd"/>
-      <w:r>
-        <w:rPr>
-          <w:rFonts w:ascii="Times New Roman" w:hAnsi="Times New Roman" w:cs="Times New Roman"/>
-          <w:sz w:val="28"/>
-          <w:szCs w:val="28"/>
-        </w:rPr>
-        <w:t xml:space="preserve">" in </w:t>
-      </w:r>
-      <w:proofErr w:type="spellStart"/>
-      <w:r>
-        <w:rPr>
-          <w:rFonts w:ascii="Times New Roman" w:hAnsi="Times New Roman" w:cs="Times New Roman"/>
-          <w:sz w:val="28"/>
-          <w:szCs w:val="28"/>
-        </w:rPr>
-        <w:t>Jupyter</w:t>
-      </w:r>
-      <w:proofErr w:type="spellEnd"/>
-      <w:r>
-        <w:rPr>
-          <w:rFonts w:ascii="Times New Roman" w:hAnsi="Times New Roman" w:cs="Times New Roman"/>
-          <w:sz w:val="28"/>
-          <w:szCs w:val="28"/>
-        </w:rPr>
-        <w:t xml:space="preserve"> Notebook, and Run all </w:t>
-      </w:r>
-      <w:r>
-        <w:rPr>
-          <w:rFonts w:ascii="Times New Roman" w:hAnsi="Times New Roman" w:cs="Times New Roman"/>
-          <w:sz w:val="28"/>
-          <w:szCs w:val="28"/>
-        </w:rPr>
-        <w:t>cells.</w:t>
-      </w:r>
-    </w:p>
-    <w:p>
-      <w:pPr>
-        <w:rPr>
-          <w:rFonts w:ascii="Times New Roman" w:hAnsi="Times New Roman" w:cs="Times New Roman"/>
-          <w:sz w:val="28"/>
-          <w:szCs w:val="28"/>
-        </w:rPr>
-      </w:pPr>
-      <w:r>
-        <w:rPr>
-          <w:rFonts w:ascii="Times New Roman" w:hAnsi="Times New Roman" w:cs="Times New Roman"/>
-          <w:b/>
-          <w:sz w:val="28"/>
-          <w:szCs w:val="28"/>
-        </w:rPr>
-        <w:t>Note:-</w:t>
-      </w:r>
-      <w:r>
-        <w:rPr>
-          <w:rFonts w:ascii="Times New Roman" w:hAnsi="Times New Roman" w:cs="Times New Roman"/>
-          <w:sz w:val="28"/>
-          <w:szCs w:val="28"/>
-        </w:rPr>
-        <w:t xml:space="preserve"> </w:t>
-      </w:r>
-    </w:p>
-    <w:p>
-      <w:pPr>
-        <w:pStyle w:val="ListParagraph"/>
-        <w:numPr>
-          <w:ilvl w:val="0"/>
-          <w:numId w:val="2"/>
-        </w:numPr>
-        <w:rPr>
-          <w:rFonts w:ascii="Times New Roman" w:hAnsi="Times New Roman" w:cs="Times New Roman"/>
-          <w:sz w:val="28"/>
-          <w:szCs w:val="28"/>
-        </w:rPr>
-      </w:pPr>
-      <w:r>
-        <w:rPr>
-          <w:rFonts w:ascii="Times New Roman" w:hAnsi="Times New Roman" w:cs="Times New Roman"/>
-          <w:sz w:val="28"/>
-          <w:szCs w:val="28"/>
-        </w:rPr>
-        <w:t>"</w:t>
-      </w:r>
-      <w:proofErr w:type="spellStart"/>
-      <w:r>
-        <w:rPr>
-          <w:rFonts w:ascii="Times New Roman" w:hAnsi="Times New Roman" w:cs="Times New Roman"/>
-          <w:sz w:val="28"/>
-          <w:szCs w:val="28"/>
-        </w:rPr>
-        <w:t>Input_Data</w:t>
-      </w:r>
-      <w:proofErr w:type="spellEnd"/>
-      <w:r>
-        <w:rPr>
-          <w:rFonts w:ascii="Times New Roman" w:hAnsi="Times New Roman" w:cs="Times New Roman"/>
-          <w:sz w:val="28"/>
-          <w:szCs w:val="28"/>
-        </w:rPr>
-        <w:t xml:space="preserve">" folder contains the input data (to </w:t>
-      </w:r>
-      <w:r>
-        <w:rPr>
-          <w:rFonts w:ascii="Times New Roman" w:hAnsi="Times New Roman" w:cs="Times New Roman"/>
-          <w:sz w:val="28"/>
-          <w:szCs w:val="28"/>
-        </w:rPr>
-        <w:t xml:space="preserve">be processed), i.e., the folder </w:t>
-      </w:r>
-      <w:r>
-        <w:rPr>
-          <w:rFonts w:ascii="Times New Roman" w:hAnsi="Times New Roman" w:cs="Times New Roman"/>
-          <w:sz w:val="28"/>
-          <w:szCs w:val="28"/>
-        </w:rPr>
-        <w:t>"FS_L".</w:t>
-      </w:r>
-    </w:p>
-    <w:p>
-      <w:pPr>
-        <w:pStyle w:val="ListParagraph"/>
-        <w:numPr>
-          <w:ilvl w:val="0"/>
-          <w:numId w:val="2"/>
-        </w:numPr>
-        <w:rPr>
-          <w:rFonts w:ascii="Times New Roman" w:hAnsi="Times New Roman" w:cs="Times New Roman"/>
-          <w:sz w:val="28"/>
-          <w:szCs w:val="28"/>
-        </w:rPr>
-      </w:pPr>
-      <w:r>
-        <w:rPr>
-          <w:rFonts w:ascii="Times New Roman" w:hAnsi="Times New Roman" w:cs="Times New Roman"/>
-          <w:sz w:val="28"/>
-          <w:szCs w:val="28"/>
-        </w:rPr>
-        <w:t>"</w:t>
-      </w:r>
-      <w:proofErr w:type="spellStart"/>
-      <w:r>
-        <w:rPr>
-          <w:rFonts w:ascii="Times New Roman" w:hAnsi="Times New Roman" w:cs="Times New Roman"/>
-          <w:sz w:val="28"/>
-          <w:szCs w:val="28"/>
-        </w:rPr>
-        <w:t>Processed_Data</w:t>
-      </w:r>
-      <w:proofErr w:type="spellEnd"/>
-      <w:r>
-        <w:rPr>
-          <w:rFonts w:ascii="Times New Roman" w:hAnsi="Times New Roman" w:cs="Times New Roman"/>
-          <w:sz w:val="28"/>
-          <w:szCs w:val="28"/>
-        </w:rPr>
-        <w:t xml:space="preserve"> (Output Folder)" folder contains the output (processed) data, i.e., the folder "FS_L".</w:t>
-      </w:r>
-    </w:p>
-    <w:p>
-      <w:pPr>
-        <w:rPr>
-          <w:rFonts w:ascii="Times New Roman" w:hAnsi="Times New Roman" w:cs="Times New Roman"/>
-          <w:sz w:val="28"/>
-          <w:szCs w:val="28"/>
-        </w:rPr>
-      </w:pPr>
-      <w:bookmarkStart w:id="0" w:name="_GoBack"/>
-      <w:bookmarkEnd w:id="0"/>
-    </w:p>
-    <w:p>
-      <w:pPr>
-        <w:jc w:val="center"/>
-        <w:rPr>
-          <w:rFonts w:ascii="Times New Roman" w:hAnsi="Times New Roman" w:cs="Times New Roman"/>
-          <w:sz w:val="28"/>
-          <w:szCs w:val="28"/>
-        </w:rPr>
-      </w:pPr>
-      <w:r>
-        <w:rPr>
-          <w:rFonts w:ascii="Comic Sans MS" w:hAnsi="Comic Sans MS" w:cs="Times New Roman"/>
-          <w:sz w:val="40"/>
-          <w:szCs w:val="28"/>
-          <w:u w:val="single"/>
-        </w:rPr>
-        <w:t>Task 2</w:t>
-      </w:r>
-    </w:p>
-    <w:p>
-      <w:pPr>
-        <w:rPr>
-          <w:rFonts w:ascii="Times New Roman" w:hAnsi="Times New Roman" w:cs="Times New Roman"/>
-          <w:b/>
-          <w:sz w:val="28"/>
-          <w:szCs w:val="28"/>
-        </w:rPr>
-      </w:pPr>
-      <w:r>
-        <w:rPr>
-          <w:rFonts w:ascii="Times New Roman" w:hAnsi="Times New Roman" w:cs="Times New Roman"/>
-          <w:b/>
-          <w:sz w:val="28"/>
-          <w:szCs w:val="28"/>
-        </w:rPr>
-        <w:t>For executing Task 2</w:t>
-      </w:r>
-      <w:r>
-        <w:rPr>
-          <w:rFonts w:ascii="Times New Roman" w:hAnsi="Times New Roman" w:cs="Times New Roman"/>
-          <w:b/>
-          <w:sz w:val="28"/>
-          <w:szCs w:val="28"/>
-        </w:rPr>
-        <w:t>, open the Task 2 folder and do as follows:</w:t>
+        <w:t>:</w:t>
       </w:r>
     </w:p>
     <w:p>
@@ -463,16 +179,7 @@
           <w:szCs w:val="28"/>
           <w:u w:val="single"/>
         </w:rPr>
-        <w:t xml:space="preserve">For Windows CMD – Run the following </w:t>
-      </w:r>
-      <w:r>
-        <w:rPr>
-          <w:rFonts w:ascii="Times New Roman" w:hAnsi="Times New Roman" w:cs="Times New Roman"/>
-          <w:sz w:val="28"/>
-          <w:szCs w:val="28"/>
-          <w:u w:val="single"/>
-        </w:rPr>
-        <w:t>commands in sequence in CMD</w:t>
+        <w:t>For Windows CMD – Run the following commands in sequence in CMD</w:t>
       </w:r>
     </w:p>
     <w:p>
@@ -550,6 +257,82 @@
         </w:rPr>
         <w:t>flask run</w:t>
       </w:r>
+    </w:p>
+    <w:p>
+      <w:pPr>
+        <w:rPr>
+          <w:rFonts w:ascii="Times New Roman" w:hAnsi="Times New Roman" w:cs="Times New Roman"/>
+          <w:sz w:val="28"/>
+          <w:szCs w:val="28"/>
+        </w:rPr>
+      </w:pPr>
+    </w:p>
+    <w:p>
+      <w:pPr>
+        <w:jc w:val="center"/>
+        <w:rPr>
+          <w:rFonts w:ascii="Times New Roman" w:hAnsi="Times New Roman" w:cs="Times New Roman"/>
+          <w:sz w:val="28"/>
+          <w:szCs w:val="28"/>
+        </w:rPr>
+      </w:pPr>
+      <w:r>
+        <w:rPr>
+          <w:rFonts w:ascii="Comic Sans MS" w:hAnsi="Comic Sans MS" w:cs="Times New Roman"/>
+          <w:sz w:val="40"/>
+          <w:szCs w:val="28"/>
+          <w:u w:val="single"/>
+        </w:rPr>
+        <w:t>Task 2</w:t>
+      </w:r>
+    </w:p>
+    <w:p>
+      <w:pPr>
+        <w:rPr>
+          <w:rFonts w:ascii="Times New Roman" w:hAnsi="Times New Roman" w:cs="Times New Roman"/>
+          <w:b/>
+          <w:sz w:val="28"/>
+          <w:szCs w:val="28"/>
+        </w:rPr>
+      </w:pPr>
+      <w:r>
+        <w:rPr>
+          <w:rFonts w:ascii="Times New Roman" w:hAnsi="Times New Roman" w:cs="Times New Roman"/>
+          <w:b/>
+          <w:sz w:val="28"/>
+          <w:szCs w:val="28"/>
+        </w:rPr>
+        <w:t>For executing Task 2</w:t>
+      </w:r>
+      <w:r>
+        <w:rPr>
+          <w:rFonts w:ascii="Times New Roman" w:hAnsi="Times New Roman" w:cs="Times New Roman"/>
+          <w:b/>
+          <w:sz w:val="28"/>
+          <w:szCs w:val="28"/>
+        </w:rPr>
+        <w:t>, open the Task 2 folder and do as follows:</w:t>
+      </w:r>
+    </w:p>
+    <w:p>
+      <w:pPr>
+        <w:pStyle w:val="ListParagraph"/>
+        <w:rPr>
+          <w:rFonts w:ascii="Times New Roman" w:hAnsi="Times New Roman" w:cs="Times New Roman"/>
+          <w:sz w:val="28"/>
+          <w:szCs w:val="28"/>
+        </w:rPr>
+      </w:pPr>
+      <w:r>
+        <w:rPr>
+          <w:rFonts w:ascii="Times New Roman" w:hAnsi="Times New Roman" w:cs="Times New Roman"/>
+          <w:sz w:val="28"/>
+          <w:szCs w:val="28"/>
+        </w:rPr>
+        <w:t>Run “python main.py” on Windows CMD or Terminal.</w:t>
+      </w:r>
+      <w:bookmarkStart w:id="0" w:name="_GoBack"/>
+      <w:bookmarkEnd w:id="0"/>
     </w:p>
     <w:sectPr>
       <w:pgSz w:w="11906" w:h="16838"/>
@@ -1321,6 +1104,7 @@
   <w:style w:type="paragraph" w:default="1" w:styleId="Normal">
     <w:name w:val="Normal"/>
     <w:qFormat/>
+    <w:rsid w:val="00357A20"/>
   </w:style>
   <w:style w:type="character" w:default="1" w:styleId="DefaultParagraphFont">
     <w:name w:val="Default Paragraph Font"/>

</xml_diff>

<commit_message>
Added Assignment 4 and some extras.
</commit_message>
<xml_diff>
--- a/Miscellaneous/Readme.docx
+++ b/Miscellaneous/Readme.docx
@@ -38,7 +38,7 @@
           <w:sz w:val="28"/>
           <w:szCs w:val="28"/>
         </w:rPr>
-        <w:t>For executing Task 1</w:t>
+        <w:t xml:space="preserve">For executing Task </w:t>
       </w:r>
       <w:r>
         <w:rPr>
@@ -47,7 +47,7 @@
           <w:sz w:val="28"/>
           <w:szCs w:val="28"/>
         </w:rPr>
-        <w:t>, open the Task 1 folder and do as follows</w:t>
+        <w:t>1</w:t>
       </w:r>
       <w:r>
         <w:rPr>
@@ -56,11 +56,494 @@
           <w:sz w:val="28"/>
           <w:szCs w:val="28"/>
         </w:rPr>
+        <w:t xml:space="preserve">, open the </w:t>
+      </w:r>
+      <w:r>
+        <w:rPr>
+          <w:rFonts w:ascii="Times New Roman" w:hAnsi="Times New Roman" w:cs="Times New Roman"/>
+          <w:b/>
+          <w:sz w:val="28"/>
+          <w:szCs w:val="28"/>
+        </w:rPr>
+        <w:t>“</w:t>
+      </w:r>
+      <w:r>
+        <w:rPr>
+          <w:rFonts w:ascii="Times New Roman" w:hAnsi="Times New Roman" w:cs="Times New Roman"/>
+          <w:b/>
+          <w:sz w:val="28"/>
+          <w:szCs w:val="28"/>
+        </w:rPr>
+        <w:t>Task</w:t>
+      </w:r>
+      <w:r>
+        <w:rPr>
+          <w:rFonts w:ascii="Times New Roman" w:hAnsi="Times New Roman" w:cs="Times New Roman"/>
+          <w:b/>
+          <w:sz w:val="28"/>
+          <w:szCs w:val="28"/>
+        </w:rPr>
+        <w:t xml:space="preserve"> –</w:t>
+      </w:r>
+      <w:r>
+        <w:rPr>
+          <w:rFonts w:ascii="Times New Roman" w:hAnsi="Times New Roman" w:cs="Times New Roman"/>
+          <w:b/>
+          <w:sz w:val="28"/>
+          <w:szCs w:val="28"/>
+        </w:rPr>
+        <w:t xml:space="preserve"> </w:t>
+      </w:r>
+      <w:r>
+        <w:rPr>
+          <w:rFonts w:ascii="Times New Roman" w:hAnsi="Times New Roman" w:cs="Times New Roman"/>
+          <w:b/>
+          <w:sz w:val="28"/>
+          <w:szCs w:val="28"/>
+        </w:rPr>
+        <w:t>1”</w:t>
+      </w:r>
+      <w:r>
+        <w:rPr>
+          <w:rFonts w:ascii="Times New Roman" w:hAnsi="Times New Roman" w:cs="Times New Roman"/>
+          <w:b/>
+          <w:sz w:val="28"/>
+          <w:szCs w:val="28"/>
+        </w:rPr>
+        <w:t xml:space="preserve"> folder and do as follows:</w:t>
+      </w:r>
+    </w:p>
+    <w:p>
+      <w:pPr>
+        <w:pStyle w:val="ListParagraph"/>
+        <w:rPr>
+          <w:rFonts w:ascii="Times New Roman" w:hAnsi="Times New Roman" w:cs="Times New Roman"/>
+          <w:sz w:val="28"/>
+          <w:szCs w:val="28"/>
+        </w:rPr>
+      </w:pPr>
+      <w:r>
+        <w:rPr>
+          <w:rFonts w:ascii="Times New Roman" w:hAnsi="Times New Roman" w:cs="Times New Roman"/>
+          <w:sz w:val="28"/>
+          <w:szCs w:val="28"/>
+        </w:rPr>
+        <w:t xml:space="preserve">Run “python </w:t>
+      </w:r>
+      <w:r>
+        <w:rPr>
+          <w:rFonts w:ascii="Times New Roman" w:hAnsi="Times New Roman" w:cs="Times New Roman"/>
+          <w:sz w:val="28"/>
+          <w:szCs w:val="28"/>
+        </w:rPr>
+        <w:t xml:space="preserve">dump.py” on Windows CMD or Terminal – To display records present in the </w:t>
+      </w:r>
+      <w:r>
+        <w:rPr>
+          <w:rFonts w:ascii="Times New Roman" w:hAnsi="Times New Roman" w:cs="Times New Roman"/>
+          <w:sz w:val="28"/>
+          <w:szCs w:val="28"/>
+        </w:rPr>
+        <w:t>“database.db”</w:t>
+      </w:r>
+      <w:r>
+        <w:rPr>
+          <w:rFonts w:ascii="Times New Roman" w:hAnsi="Times New Roman" w:cs="Times New Roman"/>
+          <w:sz w:val="28"/>
+          <w:szCs w:val="28"/>
+        </w:rPr>
+        <w:t xml:space="preserve"> SQLite3 database.</w:t>
+      </w:r>
+    </w:p>
+    <w:p>
+      <w:pPr>
+        <w:pStyle w:val="ListParagraph"/>
+        <w:rPr>
+          <w:rFonts w:ascii="Times New Roman" w:hAnsi="Times New Roman" w:cs="Times New Roman"/>
+          <w:sz w:val="28"/>
+          <w:szCs w:val="28"/>
+        </w:rPr>
+      </w:pPr>
+    </w:p>
+    <w:p>
+      <w:pPr>
+        <w:pStyle w:val="ListParagraph"/>
+        <w:rPr>
+          <w:rFonts w:ascii="Times New Roman" w:hAnsi="Times New Roman" w:cs="Times New Roman"/>
+          <w:sz w:val="28"/>
+          <w:szCs w:val="28"/>
+        </w:rPr>
+      </w:pPr>
+      <w:r>
+        <w:rPr>
+          <w:rFonts w:ascii="Times New Roman" w:hAnsi="Times New Roman" w:cs="Times New Roman"/>
+          <w:sz w:val="28"/>
+          <w:szCs w:val="28"/>
+        </w:rPr>
+        <w:t>To dump in a new database,</w:t>
+      </w:r>
+    </w:p>
+    <w:p>
+      <w:pPr>
+        <w:pStyle w:val="ListParagraph"/>
+        <w:numPr>
+          <w:ilvl w:val="0"/>
+          <w:numId w:val="5"/>
+        </w:numPr>
+        <w:rPr>
+          <w:rFonts w:ascii="Times New Roman" w:hAnsi="Times New Roman" w:cs="Times New Roman"/>
+          <w:sz w:val="28"/>
+          <w:szCs w:val="28"/>
+        </w:rPr>
+      </w:pPr>
+      <w:r>
+        <w:rPr>
+          <w:rFonts w:ascii="Times New Roman" w:hAnsi="Times New Roman" w:cs="Times New Roman"/>
+          <w:sz w:val="28"/>
+          <w:szCs w:val="28"/>
+        </w:rPr>
+        <w:t>Delete the “database.db” file.</w:t>
+      </w:r>
+    </w:p>
+    <w:p>
+      <w:pPr>
+        <w:pStyle w:val="ListParagraph"/>
+        <w:numPr>
+          <w:ilvl w:val="0"/>
+          <w:numId w:val="5"/>
+        </w:numPr>
+        <w:rPr>
+          <w:rFonts w:ascii="Times New Roman" w:hAnsi="Times New Roman" w:cs="Times New Roman"/>
+          <w:sz w:val="28"/>
+          <w:szCs w:val="28"/>
+        </w:rPr>
+      </w:pPr>
+      <w:r>
+        <w:rPr>
+          <w:rFonts w:ascii="Times New Roman" w:hAnsi="Times New Roman" w:cs="Times New Roman"/>
+          <w:sz w:val="28"/>
+          <w:szCs w:val="28"/>
+        </w:rPr>
+        <w:t>Uncomment the “dump(conn)” line</w:t>
+      </w:r>
+      <w:r>
+        <w:rPr>
+          <w:rFonts w:ascii="Times New Roman" w:hAnsi="Times New Roman" w:cs="Times New Roman"/>
+          <w:sz w:val="28"/>
+          <w:szCs w:val="28"/>
+        </w:rPr>
+        <w:t xml:space="preserve"> in “dump.py”</w:t>
+      </w:r>
+      <w:bookmarkStart w:id="0" w:name="_GoBack"/>
+      <w:bookmarkEnd w:id="0"/>
+      <w:r>
+        <w:rPr>
+          <w:rFonts w:ascii="Times New Roman" w:hAnsi="Times New Roman" w:cs="Times New Roman"/>
+          <w:sz w:val="28"/>
+          <w:szCs w:val="28"/>
+        </w:rPr>
+        <w:t>.</w:t>
+      </w:r>
+    </w:p>
+    <w:p>
+      <w:pPr>
+        <w:pStyle w:val="ListParagraph"/>
+        <w:numPr>
+          <w:ilvl w:val="0"/>
+          <w:numId w:val="5"/>
+        </w:numPr>
+        <w:rPr>
+          <w:rFonts w:ascii="Times New Roman" w:hAnsi="Times New Roman" w:cs="Times New Roman"/>
+          <w:sz w:val="28"/>
+          <w:szCs w:val="28"/>
+        </w:rPr>
+      </w:pPr>
+      <w:r>
+        <w:rPr>
+          <w:rFonts w:ascii="Times New Roman" w:hAnsi="Times New Roman" w:cs="Times New Roman"/>
+          <w:sz w:val="28"/>
+          <w:szCs w:val="28"/>
+        </w:rPr>
+        <w:t xml:space="preserve">Run </w:t>
+      </w:r>
+      <w:r>
+        <w:rPr>
+          <w:rFonts w:ascii="Times New Roman" w:hAnsi="Times New Roman" w:cs="Times New Roman"/>
+          <w:sz w:val="28"/>
+          <w:szCs w:val="28"/>
+        </w:rPr>
+        <w:t>“python dump.py” on Windows CMD or Terminal</w:t>
+      </w:r>
+      <w:r>
+        <w:rPr>
+          <w:rFonts w:ascii="Times New Roman" w:hAnsi="Times New Roman" w:cs="Times New Roman"/>
+          <w:sz w:val="28"/>
+          <w:szCs w:val="28"/>
+        </w:rPr>
+        <w:t>.</w:t>
+      </w:r>
+    </w:p>
+    <w:p>
+      <w:pPr>
+        <w:pStyle w:val="ListParagraph"/>
+        <w:numPr>
+          <w:ilvl w:val="0"/>
+          <w:numId w:val="5"/>
+        </w:numPr>
+        <w:rPr>
+          <w:rFonts w:ascii="Times New Roman" w:hAnsi="Times New Roman" w:cs="Times New Roman"/>
+          <w:sz w:val="28"/>
+          <w:szCs w:val="28"/>
+        </w:rPr>
+      </w:pPr>
+      <w:r>
+        <w:rPr>
+          <w:rFonts w:ascii="Times New Roman" w:hAnsi="Times New Roman" w:cs="Times New Roman"/>
+          <w:sz w:val="28"/>
+          <w:szCs w:val="28"/>
+        </w:rPr>
+        <w:t xml:space="preserve">This will create a new database </w:t>
+      </w:r>
+      <w:r>
+        <w:rPr>
+          <w:rFonts w:ascii="Times New Roman" w:hAnsi="Times New Roman" w:cs="Times New Roman"/>
+          <w:sz w:val="28"/>
+          <w:szCs w:val="28"/>
+        </w:rPr>
+        <w:t>“database.db”</w:t>
+      </w:r>
+      <w:r>
+        <w:rPr>
+          <w:rFonts w:ascii="Times New Roman" w:hAnsi="Times New Roman" w:cs="Times New Roman"/>
+          <w:sz w:val="28"/>
+          <w:szCs w:val="28"/>
+        </w:rPr>
+        <w:t xml:space="preserve"> and dump “weather.json” into it.</w:t>
+      </w:r>
+    </w:p>
+    <w:p>
+      <w:pPr>
+        <w:rPr>
+          <w:rFonts w:ascii="Times New Roman" w:hAnsi="Times New Roman" w:cs="Times New Roman"/>
+          <w:sz w:val="28"/>
+          <w:szCs w:val="28"/>
+        </w:rPr>
+      </w:pPr>
+    </w:p>
+    <w:p>
+      <w:pPr>
+        <w:jc w:val="center"/>
+        <w:rPr>
+          <w:rFonts w:ascii="Comic Sans MS" w:hAnsi="Comic Sans MS" w:cs="Times New Roman"/>
+          <w:sz w:val="40"/>
+          <w:szCs w:val="28"/>
+          <w:u w:val="single"/>
+        </w:rPr>
+      </w:pPr>
+      <w:r>
+        <w:rPr>
+          <w:rFonts w:ascii="Comic Sans MS" w:hAnsi="Comic Sans MS" w:cs="Times New Roman"/>
+          <w:sz w:val="40"/>
+          <w:szCs w:val="28"/>
+          <w:u w:val="single"/>
+        </w:rPr>
+        <w:t>Task 2</w:t>
+      </w:r>
+      <w:r>
+        <w:rPr>
+          <w:rFonts w:ascii="Comic Sans MS" w:hAnsi="Comic Sans MS" w:cs="Times New Roman"/>
+          <w:sz w:val="40"/>
+          <w:szCs w:val="28"/>
+          <w:u w:val="single"/>
+        </w:rPr>
+        <w:t xml:space="preserve"> and 3</w:t>
+      </w:r>
+    </w:p>
+    <w:p>
+      <w:pPr>
+        <w:rPr>
+          <w:rFonts w:ascii="Times New Roman" w:hAnsi="Times New Roman" w:cs="Times New Roman"/>
+          <w:b/>
+          <w:sz w:val="28"/>
+          <w:szCs w:val="28"/>
+        </w:rPr>
+      </w:pPr>
+      <w:r>
+        <w:rPr>
+          <w:rFonts w:ascii="Times New Roman" w:hAnsi="Times New Roman" w:cs="Times New Roman"/>
+          <w:b/>
+          <w:sz w:val="28"/>
+          <w:szCs w:val="28"/>
+        </w:rPr>
+        <w:t xml:space="preserve">For executing Task </w:t>
+      </w:r>
+      <w:r>
+        <w:rPr>
+          <w:rFonts w:ascii="Times New Roman" w:hAnsi="Times New Roman" w:cs="Times New Roman"/>
+          <w:b/>
+          <w:sz w:val="28"/>
+          <w:szCs w:val="28"/>
+        </w:rPr>
+        <w:t>2 and 3, open the “Task –  2 and 3”</w:t>
+      </w:r>
+      <w:r>
+        <w:rPr>
+          <w:rFonts w:ascii="Times New Roman" w:hAnsi="Times New Roman" w:cs="Times New Roman"/>
+          <w:b/>
+          <w:sz w:val="28"/>
+          <w:szCs w:val="28"/>
+        </w:rPr>
+        <w:t xml:space="preserve"> folder and do as follows</w:t>
+      </w:r>
+      <w:r>
+        <w:rPr>
+          <w:rFonts w:ascii="Times New Roman" w:hAnsi="Times New Roman" w:cs="Times New Roman"/>
+          <w:b/>
+          <w:sz w:val="28"/>
+          <w:szCs w:val="28"/>
+        </w:rPr>
         <w:t>:</w:t>
       </w:r>
     </w:p>
     <w:p>
       <w:pPr>
+        <w:pStyle w:val="ListParagraph"/>
+        <w:numPr>
+          <w:ilvl w:val="0"/>
+          <w:numId w:val="6"/>
+        </w:numPr>
+        <w:rPr>
+          <w:rFonts w:ascii="Times New Roman" w:hAnsi="Times New Roman" w:cs="Times New Roman"/>
+          <w:sz w:val="28"/>
+          <w:szCs w:val="28"/>
+        </w:rPr>
+      </w:pPr>
+      <w:r>
+        <w:rPr>
+          <w:rFonts w:ascii="Times New Roman" w:hAnsi="Times New Roman" w:cs="Times New Roman"/>
+          <w:sz w:val="28"/>
+          <w:szCs w:val="28"/>
+        </w:rPr>
+        <w:t xml:space="preserve">Start the ElasticSearch server through </w:t>
+      </w:r>
+      <w:r>
+        <w:rPr>
+          <w:rFonts w:ascii="Times New Roman" w:hAnsi="Times New Roman" w:cs="Times New Roman"/>
+          <w:sz w:val="28"/>
+          <w:szCs w:val="28"/>
+        </w:rPr>
+        <w:t>Windows CMD or Terminal.</w:t>
+      </w:r>
+      <w:r>
+        <w:rPr>
+          <w:rFonts w:ascii="Times New Roman" w:hAnsi="Times New Roman" w:cs="Times New Roman"/>
+          <w:sz w:val="28"/>
+          <w:szCs w:val="28"/>
+        </w:rPr>
+        <w:t>.</w:t>
+      </w:r>
+    </w:p>
+    <w:p>
+      <w:pPr>
+        <w:pStyle w:val="ListParagraph"/>
+        <w:numPr>
+          <w:ilvl w:val="0"/>
+          <w:numId w:val="6"/>
+        </w:numPr>
+        <w:rPr>
+          <w:rFonts w:ascii="Times New Roman" w:hAnsi="Times New Roman" w:cs="Times New Roman"/>
+          <w:sz w:val="28"/>
+          <w:szCs w:val="28"/>
+        </w:rPr>
+      </w:pPr>
+      <w:r>
+        <w:rPr>
+          <w:rFonts w:ascii="Times New Roman" w:hAnsi="Times New Roman" w:cs="Times New Roman"/>
+          <w:sz w:val="28"/>
+          <w:szCs w:val="28"/>
+        </w:rPr>
+        <w:t>Run “python create_index.py”</w:t>
+      </w:r>
+    </w:p>
+    <w:p>
+      <w:pPr>
+        <w:pStyle w:val="ListParagraph"/>
+        <w:numPr>
+          <w:ilvl w:val="0"/>
+          <w:numId w:val="6"/>
+        </w:numPr>
+        <w:rPr>
+          <w:rFonts w:ascii="Times New Roman" w:hAnsi="Times New Roman" w:cs="Times New Roman"/>
+          <w:sz w:val="28"/>
+          <w:szCs w:val="28"/>
+        </w:rPr>
+      </w:pPr>
+      <w:r>
+        <w:rPr>
+          <w:rFonts w:ascii="Times New Roman" w:hAnsi="Times New Roman" w:cs="Times New Roman"/>
+          <w:sz w:val="28"/>
+          <w:szCs w:val="28"/>
+        </w:rPr>
+        <w:t xml:space="preserve">Now an ES index named Catalogue is created. </w:t>
+      </w:r>
+    </w:p>
+    <w:p>
+      <w:pPr>
+        <w:pStyle w:val="ListParagraph"/>
+        <w:numPr>
+          <w:ilvl w:val="0"/>
+          <w:numId w:val="6"/>
+        </w:numPr>
+        <w:rPr>
+          <w:rFonts w:ascii="Times New Roman" w:hAnsi="Times New Roman" w:cs="Times New Roman"/>
+          <w:sz w:val="28"/>
+          <w:szCs w:val="28"/>
+        </w:rPr>
+      </w:pPr>
+      <w:r>
+        <w:rPr>
+          <w:rFonts w:ascii="Times New Roman" w:hAnsi="Times New Roman" w:cs="Times New Roman"/>
+          <w:sz w:val="28"/>
+          <w:szCs w:val="28"/>
+        </w:rPr>
+        <w:t>New records can be added and then, the search feature can also be used.</w:t>
+      </w:r>
+      <w:r>
+        <w:rPr>
+          <w:rFonts w:ascii="Times New Roman" w:hAnsi="Times New Roman" w:cs="Times New Roman"/>
+          <w:sz w:val="28"/>
+          <w:szCs w:val="28"/>
+        </w:rPr>
+        <w:t xml:space="preserve"> </w:t>
+      </w:r>
+      <w:r>
+        <w:rPr>
+          <w:rFonts w:ascii="Times New Roman" w:hAnsi="Times New Roman" w:cs="Times New Roman"/>
+          <w:sz w:val="28"/>
+          <w:szCs w:val="28"/>
+        </w:rPr>
+        <w:t xml:space="preserve">To start the webapp </w:t>
+      </w:r>
+      <w:r>
+        <w:rPr>
+          <w:rFonts w:ascii="Times New Roman" w:hAnsi="Times New Roman" w:cs="Times New Roman"/>
+          <w:sz w:val="28"/>
+          <w:szCs w:val="28"/>
+        </w:rPr>
+        <w:t>for using these features, follow the same old procedure given below:</w:t>
+      </w:r>
+      <w:r>
+        <w:rPr>
+          <w:rFonts w:ascii="Times New Roman" w:hAnsi="Times New Roman" w:cs="Times New Roman"/>
+          <w:sz w:val="28"/>
+          <w:szCs w:val="28"/>
+        </w:rPr>
+        <w:t xml:space="preserve"> </w:t>
+      </w:r>
+    </w:p>
+    <w:p>
+      <w:pPr>
+        <w:ind w:left="720"/>
         <w:rPr>
           <w:rFonts w:ascii="Times New Roman" w:hAnsi="Times New Roman" w:cs="Times New Roman"/>
           <w:sz w:val="28"/>
@@ -85,30 +568,21 @@
           <w:ilvl w:val="0"/>
           <w:numId w:val="3"/>
         </w:numPr>
-        <w:rPr>
-          <w:rFonts w:ascii="Times New Roman" w:hAnsi="Times New Roman" w:cs="Times New Roman"/>
-          <w:sz w:val="28"/>
-          <w:szCs w:val="28"/>
-        </w:rPr>
-      </w:pPr>
-      <w:r>
-        <w:rPr>
-          <w:rFonts w:ascii="Times New Roman" w:hAnsi="Times New Roman" w:cs="Times New Roman"/>
-          <w:sz w:val="28"/>
-          <w:szCs w:val="28"/>
-        </w:rPr>
-        <w:t>export FLASK_APP=</w:t>
-      </w:r>
-      <w:proofErr w:type="spellStart"/>
-      <w:r>
-        <w:rPr>
-          <w:rFonts w:ascii="Times New Roman" w:hAnsi="Times New Roman" w:cs="Times New Roman"/>
-          <w:sz w:val="28"/>
-          <w:szCs w:val="28"/>
-        </w:rPr>
-        <w:t>flaskr</w:t>
-      </w:r>
-      <w:proofErr w:type="spellEnd"/>
+        <w:ind w:left="1440"/>
+        <w:rPr>
+          <w:rFonts w:ascii="Times New Roman" w:hAnsi="Times New Roman" w:cs="Times New Roman"/>
+          <w:sz w:val="28"/>
+          <w:szCs w:val="28"/>
+        </w:rPr>
+      </w:pPr>
+      <w:r>
+        <w:rPr>
+          <w:rFonts w:ascii="Times New Roman" w:hAnsi="Times New Roman" w:cs="Times New Roman"/>
+          <w:sz w:val="28"/>
+          <w:szCs w:val="28"/>
+        </w:rPr>
+        <w:t>export FLASK_APP=flaskr</w:t>
+      </w:r>
     </w:p>
     <w:p>
       <w:pPr>
@@ -117,6 +591,7 @@
           <w:ilvl w:val="0"/>
           <w:numId w:val="3"/>
         </w:numPr>
+        <w:ind w:left="1440"/>
         <w:rPr>
           <w:rFonts w:ascii="Times New Roman" w:hAnsi="Times New Roman" w:cs="Times New Roman"/>
           <w:sz w:val="28"/>
@@ -139,6 +614,7 @@
           <w:ilvl w:val="0"/>
           <w:numId w:val="3"/>
         </w:numPr>
+        <w:ind w:left="1440"/>
         <w:rPr>
           <w:rFonts w:ascii="Times New Roman" w:hAnsi="Times New Roman" w:cs="Times New Roman"/>
           <w:sz w:val="28"/>
@@ -156,15 +632,17 @@
     </w:p>
     <w:p>
       <w:pPr>
-        <w:rPr>
-          <w:rFonts w:ascii="Times New Roman" w:hAnsi="Times New Roman" w:cs="Times New Roman"/>
-          <w:sz w:val="28"/>
-          <w:szCs w:val="28"/>
-        </w:rPr>
-      </w:pPr>
-    </w:p>
-    <w:p>
-      <w:pPr>
+        <w:ind w:left="720"/>
+        <w:rPr>
+          <w:rFonts w:ascii="Times New Roman" w:hAnsi="Times New Roman" w:cs="Times New Roman"/>
+          <w:sz w:val="28"/>
+          <w:szCs w:val="28"/>
+        </w:rPr>
+      </w:pPr>
+    </w:p>
+    <w:p>
+      <w:pPr>
+        <w:ind w:left="720"/>
         <w:rPr>
           <w:rFonts w:ascii="Times New Roman" w:hAnsi="Times New Roman" w:cs="Times New Roman"/>
           <w:sz w:val="28"/>
@@ -189,30 +667,21 @@
           <w:ilvl w:val="0"/>
           <w:numId w:val="4"/>
         </w:numPr>
-        <w:rPr>
-          <w:rFonts w:ascii="Times New Roman" w:hAnsi="Times New Roman" w:cs="Times New Roman"/>
-          <w:sz w:val="28"/>
-          <w:szCs w:val="28"/>
-        </w:rPr>
-      </w:pPr>
-      <w:r>
-        <w:rPr>
-          <w:rFonts w:ascii="Times New Roman" w:hAnsi="Times New Roman" w:cs="Times New Roman"/>
-          <w:sz w:val="28"/>
-          <w:szCs w:val="28"/>
-        </w:rPr>
-        <w:t>set FLASK_APP=</w:t>
-      </w:r>
-      <w:proofErr w:type="spellStart"/>
-      <w:r>
-        <w:rPr>
-          <w:rFonts w:ascii="Times New Roman" w:hAnsi="Times New Roman" w:cs="Times New Roman"/>
-          <w:sz w:val="28"/>
-          <w:szCs w:val="28"/>
-        </w:rPr>
-        <w:t>flaskr</w:t>
-      </w:r>
-      <w:proofErr w:type="spellEnd"/>
+        <w:ind w:left="1440"/>
+        <w:rPr>
+          <w:rFonts w:ascii="Times New Roman" w:hAnsi="Times New Roman" w:cs="Times New Roman"/>
+          <w:sz w:val="28"/>
+          <w:szCs w:val="28"/>
+        </w:rPr>
+      </w:pPr>
+      <w:r>
+        <w:rPr>
+          <w:rFonts w:ascii="Times New Roman" w:hAnsi="Times New Roman" w:cs="Times New Roman"/>
+          <w:sz w:val="28"/>
+          <w:szCs w:val="28"/>
+        </w:rPr>
+        <w:t>set FLASK_APP=flaskr</w:t>
+      </w:r>
     </w:p>
     <w:p>
       <w:pPr>
@@ -221,6 +690,7 @@
           <w:ilvl w:val="0"/>
           <w:numId w:val="4"/>
         </w:numPr>
+        <w:ind w:left="1440"/>
         <w:rPr>
           <w:rFonts w:ascii="Times New Roman" w:hAnsi="Times New Roman" w:cs="Times New Roman"/>
           <w:sz w:val="28"/>
@@ -243,6 +713,7 @@
           <w:ilvl w:val="0"/>
           <w:numId w:val="4"/>
         </w:numPr>
+        <w:ind w:left="1440"/>
         <w:rPr>
           <w:rFonts w:ascii="Times New Roman" w:hAnsi="Times New Roman" w:cs="Times New Roman"/>
           <w:sz w:val="28"/>
@@ -257,82 +728,6 @@
         </w:rPr>
         <w:t>flask run</w:t>
       </w:r>
-    </w:p>
-    <w:p>
-      <w:pPr>
-        <w:rPr>
-          <w:rFonts w:ascii="Times New Roman" w:hAnsi="Times New Roman" w:cs="Times New Roman"/>
-          <w:sz w:val="28"/>
-          <w:szCs w:val="28"/>
-        </w:rPr>
-      </w:pPr>
-    </w:p>
-    <w:p>
-      <w:pPr>
-        <w:jc w:val="center"/>
-        <w:rPr>
-          <w:rFonts w:ascii="Times New Roman" w:hAnsi="Times New Roman" w:cs="Times New Roman"/>
-          <w:sz w:val="28"/>
-          <w:szCs w:val="28"/>
-        </w:rPr>
-      </w:pPr>
-      <w:r>
-        <w:rPr>
-          <w:rFonts w:ascii="Comic Sans MS" w:hAnsi="Comic Sans MS" w:cs="Times New Roman"/>
-          <w:sz w:val="40"/>
-          <w:szCs w:val="28"/>
-          <w:u w:val="single"/>
-        </w:rPr>
-        <w:t>Task 2</w:t>
-      </w:r>
-    </w:p>
-    <w:p>
-      <w:pPr>
-        <w:rPr>
-          <w:rFonts w:ascii="Times New Roman" w:hAnsi="Times New Roman" w:cs="Times New Roman"/>
-          <w:b/>
-          <w:sz w:val="28"/>
-          <w:szCs w:val="28"/>
-        </w:rPr>
-      </w:pPr>
-      <w:r>
-        <w:rPr>
-          <w:rFonts w:ascii="Times New Roman" w:hAnsi="Times New Roman" w:cs="Times New Roman"/>
-          <w:b/>
-          <w:sz w:val="28"/>
-          <w:szCs w:val="28"/>
-        </w:rPr>
-        <w:t>For executing Task 2</w:t>
-      </w:r>
-      <w:r>
-        <w:rPr>
-          <w:rFonts w:ascii="Times New Roman" w:hAnsi="Times New Roman" w:cs="Times New Roman"/>
-          <w:b/>
-          <w:sz w:val="28"/>
-          <w:szCs w:val="28"/>
-        </w:rPr>
-        <w:t>, open the Task 2 folder and do as follows:</w:t>
-      </w:r>
-    </w:p>
-    <w:p>
-      <w:pPr>
-        <w:pStyle w:val="ListParagraph"/>
-        <w:rPr>
-          <w:rFonts w:ascii="Times New Roman" w:hAnsi="Times New Roman" w:cs="Times New Roman"/>
-          <w:sz w:val="28"/>
-          <w:szCs w:val="28"/>
-        </w:rPr>
-      </w:pPr>
-      <w:r>
-        <w:rPr>
-          <w:rFonts w:ascii="Times New Roman" w:hAnsi="Times New Roman" w:cs="Times New Roman"/>
-          <w:sz w:val="28"/>
-          <w:szCs w:val="28"/>
-        </w:rPr>
-        <w:t>Run “python main.py” on Windows CMD or Terminal.</w:t>
-      </w:r>
-      <w:bookmarkStart w:id="0" w:name="_GoBack"/>
-      <w:bookmarkEnd w:id="0"/>
     </w:p>
     <w:sectPr>
       <w:pgSz w:w="11906" w:h="16838"/>
@@ -608,6 +1003,95 @@
     </w:lvl>
   </w:abstractNum>
   <w:abstractNum w:abstractNumId="3">
+    <w:nsid w:val="4BE0125C"/>
+    <w:multiLevelType w:val="hybridMultilevel"/>
+    <w:tmpl w:val="A386EBCA"/>
+    <w:lvl w:ilvl="0" w:tplc="AAC27226">
+      <w:start w:val="1"/>
+      <w:numFmt w:val="decimal"/>
+      <w:lvlText w:val="%1."/>
+      <w:lvlJc w:val="left"/>
+      <w:pPr>
+        <w:ind w:left="1080" w:hanging="360"/>
+      </w:pPr>
+      <w:rPr>
+        <w:rFonts w:hint="default"/>
+      </w:rPr>
+    </w:lvl>
+    <w:lvl w:ilvl="1" w:tplc="40090019" w:tentative="1">
+      <w:start w:val="1"/>
+      <w:numFmt w:val="lowerLetter"/>
+      <w:lvlText w:val="%2."/>
+      <w:lvlJc w:val="left"/>
+      <w:pPr>
+        <w:ind w:left="1800" w:hanging="360"/>
+      </w:pPr>
+    </w:lvl>
+    <w:lvl w:ilvl="2" w:tplc="4009001B" w:tentative="1">
+      <w:start w:val="1"/>
+      <w:numFmt w:val="lowerRoman"/>
+      <w:lvlText w:val="%3."/>
+      <w:lvlJc w:val="right"/>
+      <w:pPr>
+        <w:ind w:left="2520" w:hanging="180"/>
+      </w:pPr>
+    </w:lvl>
+    <w:lvl w:ilvl="3" w:tplc="4009000F" w:tentative="1">
+      <w:start w:val="1"/>
+      <w:numFmt w:val="decimal"/>
+      <w:lvlText w:val="%4."/>
+      <w:lvlJc w:val="left"/>
+      <w:pPr>
+        <w:ind w:left="3240" w:hanging="360"/>
+      </w:pPr>
+    </w:lvl>
+    <w:lvl w:ilvl="4" w:tplc="40090019" w:tentative="1">
+      <w:start w:val="1"/>
+      <w:numFmt w:val="lowerLetter"/>
+      <w:lvlText w:val="%5."/>
+      <w:lvlJc w:val="left"/>
+      <w:pPr>
+        <w:ind w:left="3960" w:hanging="360"/>
+      </w:pPr>
+    </w:lvl>
+    <w:lvl w:ilvl="5" w:tplc="4009001B" w:tentative="1">
+      <w:start w:val="1"/>
+      <w:numFmt w:val="lowerRoman"/>
+      <w:lvlText w:val="%6."/>
+      <w:lvlJc w:val="right"/>
+      <w:pPr>
+        <w:ind w:left="4680" w:hanging="180"/>
+      </w:pPr>
+    </w:lvl>
+    <w:lvl w:ilvl="6" w:tplc="4009000F" w:tentative="1">
+      <w:start w:val="1"/>
+      <w:numFmt w:val="decimal"/>
+      <w:lvlText w:val="%7."/>
+      <w:lvlJc w:val="left"/>
+      <w:pPr>
+        <w:ind w:left="5400" w:hanging="360"/>
+      </w:pPr>
+    </w:lvl>
+    <w:lvl w:ilvl="7" w:tplc="40090019" w:tentative="1">
+      <w:start w:val="1"/>
+      <w:numFmt w:val="lowerLetter"/>
+      <w:lvlText w:val="%8."/>
+      <w:lvlJc w:val="left"/>
+      <w:pPr>
+        <w:ind w:left="6120" w:hanging="360"/>
+      </w:pPr>
+    </w:lvl>
+    <w:lvl w:ilvl="8" w:tplc="4009001B" w:tentative="1">
+      <w:start w:val="1"/>
+      <w:numFmt w:val="lowerRoman"/>
+      <w:lvlText w:val="%9."/>
+      <w:lvlJc w:val="right"/>
+      <w:pPr>
+        <w:ind w:left="6840" w:hanging="180"/>
+      </w:pPr>
+    </w:lvl>
+  </w:abstractNum>
+  <w:abstractNum w:abstractNumId="4">
     <w:nsid w:val="56EF69B6"/>
     <w:multiLevelType w:val="hybridMultilevel"/>
     <w:tmpl w:val="23302B22"/>
@@ -696,8 +1180,97 @@
       </w:pPr>
     </w:lvl>
   </w:abstractNum>
+  <w:abstractNum w:abstractNumId="5">
+    <w:nsid w:val="678D5864"/>
+    <w:multiLevelType w:val="hybridMultilevel"/>
+    <w:tmpl w:val="9752BE62"/>
+    <w:lvl w:ilvl="0" w:tplc="4009000F">
+      <w:start w:val="1"/>
+      <w:numFmt w:val="decimal"/>
+      <w:lvlText w:val="%1."/>
+      <w:lvlJc w:val="left"/>
+      <w:pPr>
+        <w:ind w:left="720" w:hanging="360"/>
+      </w:pPr>
+      <w:rPr>
+        <w:rFonts w:hint="default"/>
+      </w:rPr>
+    </w:lvl>
+    <w:lvl w:ilvl="1" w:tplc="40090019" w:tentative="1">
+      <w:start w:val="1"/>
+      <w:numFmt w:val="lowerLetter"/>
+      <w:lvlText w:val="%2."/>
+      <w:lvlJc w:val="left"/>
+      <w:pPr>
+        <w:ind w:left="1440" w:hanging="360"/>
+      </w:pPr>
+    </w:lvl>
+    <w:lvl w:ilvl="2" w:tplc="4009001B" w:tentative="1">
+      <w:start w:val="1"/>
+      <w:numFmt w:val="lowerRoman"/>
+      <w:lvlText w:val="%3."/>
+      <w:lvlJc w:val="right"/>
+      <w:pPr>
+        <w:ind w:left="2160" w:hanging="180"/>
+      </w:pPr>
+    </w:lvl>
+    <w:lvl w:ilvl="3" w:tplc="4009000F" w:tentative="1">
+      <w:start w:val="1"/>
+      <w:numFmt w:val="decimal"/>
+      <w:lvlText w:val="%4."/>
+      <w:lvlJc w:val="left"/>
+      <w:pPr>
+        <w:ind w:left="2880" w:hanging="360"/>
+      </w:pPr>
+    </w:lvl>
+    <w:lvl w:ilvl="4" w:tplc="40090019" w:tentative="1">
+      <w:start w:val="1"/>
+      <w:numFmt w:val="lowerLetter"/>
+      <w:lvlText w:val="%5."/>
+      <w:lvlJc w:val="left"/>
+      <w:pPr>
+        <w:ind w:left="3600" w:hanging="360"/>
+      </w:pPr>
+    </w:lvl>
+    <w:lvl w:ilvl="5" w:tplc="4009001B" w:tentative="1">
+      <w:start w:val="1"/>
+      <w:numFmt w:val="lowerRoman"/>
+      <w:lvlText w:val="%6."/>
+      <w:lvlJc w:val="right"/>
+      <w:pPr>
+        <w:ind w:left="4320" w:hanging="180"/>
+      </w:pPr>
+    </w:lvl>
+    <w:lvl w:ilvl="6" w:tplc="4009000F" w:tentative="1">
+      <w:start w:val="1"/>
+      <w:numFmt w:val="decimal"/>
+      <w:lvlText w:val="%7."/>
+      <w:lvlJc w:val="left"/>
+      <w:pPr>
+        <w:ind w:left="5040" w:hanging="360"/>
+      </w:pPr>
+    </w:lvl>
+    <w:lvl w:ilvl="7" w:tplc="40090019" w:tentative="1">
+      <w:start w:val="1"/>
+      <w:numFmt w:val="lowerLetter"/>
+      <w:lvlText w:val="%8."/>
+      <w:lvlJc w:val="left"/>
+      <w:pPr>
+        <w:ind w:left="5760" w:hanging="360"/>
+      </w:pPr>
+    </w:lvl>
+    <w:lvl w:ilvl="8" w:tplc="4009001B" w:tentative="1">
+      <w:start w:val="1"/>
+      <w:numFmt w:val="lowerRoman"/>
+      <w:lvlText w:val="%9."/>
+      <w:lvlJc w:val="right"/>
+      <w:pPr>
+        <w:ind w:left="6480" w:hanging="180"/>
+      </w:pPr>
+    </w:lvl>
+  </w:abstractNum>
   <w:num w:numId="1">
-    <w:abstractNumId w:val="3"/>
+    <w:abstractNumId w:val="4"/>
   </w:num>
   <w:num w:numId="2">
     <w:abstractNumId w:val="1"/>
@@ -707,6 +1280,12 @@
   </w:num>
   <w:num w:numId="4">
     <w:abstractNumId w:val="0"/>
+  </w:num>
+  <w:num w:numId="5">
+    <w:abstractNumId w:val="3"/>
+  </w:num>
+  <w:num w:numId="6">
+    <w:abstractNumId w:val="5"/>
   </w:num>
 </w:numbering>
 </file>

</xml_diff>